<commit_message>
Disc Images and Setup & User Guide
Published the Tak disc images along with their Setup & User Guide, a small update to the analysis doc (including feedback).
</commit_message>
<xml_diff>
--- a/docs/Tak_Language_Testing.docx
+++ b/docs/Tak_Language_Testing.docx
@@ -29,7 +29,10 @@
         <w:tab/>
       </w:r>
       <w:r>
-        <w:t>A Re</w:t>
+        <w:t>A Detailed</w:t>
+      </w:r>
+      <w:r>
+        <w:t xml:space="preserve"> Re</w:t>
       </w:r>
       <w:r>
         <w:t>-C</w:t>
@@ -42,13 +45,16 @@
       </w:r>
       <w:r>
         <w:t xml:space="preserve">s Cross-Language </w:t>
+      </w:r>
+      <w:r>
+        <w:t>Tak</w:t>
       </w:r>
       <w:r>
         <w:rPr>
           <w:b/>
           <w:bCs/>
         </w:rPr>
-        <w:t xml:space="preserve">Tak </w:t>
+        <w:t xml:space="preserve"> </w:t>
       </w:r>
       <w:r>
         <w:t>Function Benchmarks for Acorn BBC Microcomputer</w:t>
@@ -321,7 +327,10 @@
         <w:t>Issue 1</w:t>
       </w:r>
       <w:r>
-        <w:t>.1</w:t>
+        <w:t>.</w:t>
+      </w:r>
+      <w:r>
+        <w:t>2</w:t>
       </w:r>
       <w:r>
         <w:t>,</w:t>
@@ -330,7 +339,7 @@
         <w:t xml:space="preserve"> </w:t>
       </w:r>
       <w:r>
-        <w:t>4</w:t>
+        <w:t>20</w:t>
       </w:r>
       <w:r>
         <w:rPr>
@@ -381,7 +390,7 @@
       <w:r>
         <w:fldChar w:fldCharType="separate"/>
       </w:r>
-      <w:hyperlink w:anchor="_Toc191976372" w:history="1">
+      <w:hyperlink w:anchor="_Toc193366220" w:history="1">
         <w:r>
           <w:rPr>
             <w:rStyle w:val="Hyperlink"/>
@@ -425,7 +434,7 @@
             <w:noProof/>
             <w:webHidden/>
           </w:rPr>
-          <w:instrText xml:space="preserve"> PAGEREF _Toc191976372 \h </w:instrText>
+          <w:instrText xml:space="preserve"> PAGEREF _Toc193366220 \h </w:instrText>
         </w:r>
         <w:r>
           <w:rPr>
@@ -471,7 +480,7 @@
           <w:lang w:eastAsia="en-GB"/>
         </w:rPr>
       </w:pPr>
-      <w:hyperlink w:anchor="_Toc191976373" w:history="1">
+      <w:hyperlink w:anchor="_Toc193366221" w:history="1">
         <w:r>
           <w:rPr>
             <w:rStyle w:val="Hyperlink"/>
@@ -515,7 +524,7 @@
             <w:noProof/>
             <w:webHidden/>
           </w:rPr>
-          <w:instrText xml:space="preserve"> PAGEREF _Toc191976373 \h </w:instrText>
+          <w:instrText xml:space="preserve"> PAGEREF _Toc193366221 \h </w:instrText>
         </w:r>
         <w:r>
           <w:rPr>
@@ -561,7 +570,7 @@
           <w:lang w:eastAsia="en-GB"/>
         </w:rPr>
       </w:pPr>
-      <w:hyperlink w:anchor="_Toc191976374" w:history="1">
+      <w:hyperlink w:anchor="_Toc193366222" w:history="1">
         <w:r>
           <w:rPr>
             <w:rStyle w:val="Hyperlink"/>
@@ -605,7 +614,7 @@
             <w:noProof/>
             <w:webHidden/>
           </w:rPr>
-          <w:instrText xml:space="preserve"> PAGEREF _Toc191976374 \h </w:instrText>
+          <w:instrText xml:space="preserve"> PAGEREF _Toc193366222 \h </w:instrText>
         </w:r>
         <w:r>
           <w:rPr>
@@ -651,7 +660,7 @@
           <w:lang w:eastAsia="en-GB"/>
         </w:rPr>
       </w:pPr>
-      <w:hyperlink w:anchor="_Toc191976375" w:history="1">
+      <w:hyperlink w:anchor="_Toc193366223" w:history="1">
         <w:r>
           <w:rPr>
             <w:rStyle w:val="Hyperlink"/>
@@ -695,7 +704,7 @@
             <w:noProof/>
             <w:webHidden/>
           </w:rPr>
-          <w:instrText xml:space="preserve"> PAGEREF _Toc191976375 \h </w:instrText>
+          <w:instrText xml:space="preserve"> PAGEREF _Toc193366223 \h </w:instrText>
         </w:r>
         <w:r>
           <w:rPr>
@@ -741,7 +750,7 @@
           <w:lang w:eastAsia="en-GB"/>
         </w:rPr>
       </w:pPr>
-      <w:hyperlink w:anchor="_Toc191976376" w:history="1">
+      <w:hyperlink w:anchor="_Toc193366224" w:history="1">
         <w:r>
           <w:rPr>
             <w:rStyle w:val="Hyperlink"/>
@@ -785,7 +794,7 @@
             <w:noProof/>
             <w:webHidden/>
           </w:rPr>
-          <w:instrText xml:space="preserve"> PAGEREF _Toc191976376 \h </w:instrText>
+          <w:instrText xml:space="preserve"> PAGEREF _Toc193366224 \h </w:instrText>
         </w:r>
         <w:r>
           <w:rPr>
@@ -831,7 +840,7 @@
           <w:lang w:eastAsia="en-GB"/>
         </w:rPr>
       </w:pPr>
-      <w:hyperlink w:anchor="_Toc191976377" w:history="1">
+      <w:hyperlink w:anchor="_Toc193366225" w:history="1">
         <w:r>
           <w:rPr>
             <w:rStyle w:val="Hyperlink"/>
@@ -875,7 +884,7 @@
             <w:noProof/>
             <w:webHidden/>
           </w:rPr>
-          <w:instrText xml:space="preserve"> PAGEREF _Toc191976377 \h </w:instrText>
+          <w:instrText xml:space="preserve"> PAGEREF _Toc193366225 \h </w:instrText>
         </w:r>
         <w:r>
           <w:rPr>
@@ -921,7 +930,7 @@
           <w:lang w:eastAsia="en-GB"/>
         </w:rPr>
       </w:pPr>
-      <w:hyperlink w:anchor="_Toc191976378" w:history="1">
+      <w:hyperlink w:anchor="_Toc193366226" w:history="1">
         <w:r>
           <w:rPr>
             <w:rStyle w:val="Hyperlink"/>
@@ -965,7 +974,7 @@
             <w:noProof/>
             <w:webHidden/>
           </w:rPr>
-          <w:instrText xml:space="preserve"> PAGEREF _Toc191976378 \h </w:instrText>
+          <w:instrText xml:space="preserve"> PAGEREF _Toc193366226 \h </w:instrText>
         </w:r>
         <w:r>
           <w:rPr>
@@ -1011,7 +1020,7 @@
           <w:lang w:eastAsia="en-GB"/>
         </w:rPr>
       </w:pPr>
-      <w:hyperlink w:anchor="_Toc191976379" w:history="1">
+      <w:hyperlink w:anchor="_Toc193366227" w:history="1">
         <w:r>
           <w:rPr>
             <w:rStyle w:val="Hyperlink"/>
@@ -1055,7 +1064,7 @@
             <w:noProof/>
             <w:webHidden/>
           </w:rPr>
-          <w:instrText xml:space="preserve"> PAGEREF _Toc191976379 \h </w:instrText>
+          <w:instrText xml:space="preserve"> PAGEREF _Toc193366227 \h </w:instrText>
         </w:r>
         <w:r>
           <w:rPr>
@@ -1101,7 +1110,7 @@
           <w:lang w:eastAsia="en-GB"/>
         </w:rPr>
       </w:pPr>
-      <w:hyperlink w:anchor="_Toc191976380" w:history="1">
+      <w:hyperlink w:anchor="_Toc193366228" w:history="1">
         <w:r>
           <w:rPr>
             <w:rStyle w:val="Hyperlink"/>
@@ -1145,7 +1154,7 @@
             <w:noProof/>
             <w:webHidden/>
           </w:rPr>
-          <w:instrText xml:space="preserve"> PAGEREF _Toc191976380 \h </w:instrText>
+          <w:instrText xml:space="preserve"> PAGEREF _Toc193366228 \h </w:instrText>
         </w:r>
         <w:r>
           <w:rPr>
@@ -1191,7 +1200,7 @@
           <w:lang w:eastAsia="en-GB"/>
         </w:rPr>
       </w:pPr>
-      <w:hyperlink w:anchor="_Toc191976381" w:history="1">
+      <w:hyperlink w:anchor="_Toc193366229" w:history="1">
         <w:r>
           <w:rPr>
             <w:rStyle w:val="Hyperlink"/>
@@ -1235,7 +1244,7 @@
             <w:noProof/>
             <w:webHidden/>
           </w:rPr>
-          <w:instrText xml:space="preserve"> PAGEREF _Toc191976381 \h </w:instrText>
+          <w:instrText xml:space="preserve"> PAGEREF _Toc193366229 \h </w:instrText>
         </w:r>
         <w:r>
           <w:rPr>
@@ -1281,7 +1290,7 @@
           <w:lang w:eastAsia="en-GB"/>
         </w:rPr>
       </w:pPr>
-      <w:hyperlink w:anchor="_Toc191976382" w:history="1">
+      <w:hyperlink w:anchor="_Toc193366230" w:history="1">
         <w:r>
           <w:rPr>
             <w:rStyle w:val="Hyperlink"/>
@@ -1325,7 +1334,7 @@
             <w:noProof/>
             <w:webHidden/>
           </w:rPr>
-          <w:instrText xml:space="preserve"> PAGEREF _Toc191976382 \h </w:instrText>
+          <w:instrText xml:space="preserve"> PAGEREF _Toc193366230 \h </w:instrText>
         </w:r>
         <w:r>
           <w:rPr>
@@ -1370,7 +1379,7 @@
           <w:lang w:eastAsia="en-GB"/>
         </w:rPr>
       </w:pPr>
-      <w:hyperlink w:anchor="_Toc191976383" w:history="1">
+      <w:hyperlink w:anchor="_Toc193366231" w:history="1">
         <w:r>
           <w:rPr>
             <w:rStyle w:val="Hyperlink"/>
@@ -1413,7 +1422,7 @@
             <w:noProof/>
             <w:webHidden/>
           </w:rPr>
-          <w:instrText xml:space="preserve"> PAGEREF _Toc191976383 \h </w:instrText>
+          <w:instrText xml:space="preserve"> PAGEREF _Toc193366231 \h </w:instrText>
         </w:r>
         <w:r>
           <w:rPr>
@@ -1458,7 +1467,7 @@
           <w:lang w:eastAsia="en-GB"/>
         </w:rPr>
       </w:pPr>
-      <w:hyperlink w:anchor="_Toc191976384" w:history="1">
+      <w:hyperlink w:anchor="_Toc193366232" w:history="1">
         <w:r>
           <w:rPr>
             <w:rStyle w:val="Hyperlink"/>
@@ -1501,7 +1510,7 @@
             <w:noProof/>
             <w:webHidden/>
           </w:rPr>
-          <w:instrText xml:space="preserve"> PAGEREF _Toc191976384 \h </w:instrText>
+          <w:instrText xml:space="preserve"> PAGEREF _Toc193366232 \h </w:instrText>
         </w:r>
         <w:r>
           <w:rPr>
@@ -1546,7 +1555,7 @@
           <w:lang w:eastAsia="en-GB"/>
         </w:rPr>
       </w:pPr>
-      <w:hyperlink w:anchor="_Toc191976385" w:history="1">
+      <w:hyperlink w:anchor="_Toc193366233" w:history="1">
         <w:r>
           <w:rPr>
             <w:rStyle w:val="Hyperlink"/>
@@ -1589,7 +1598,7 @@
             <w:noProof/>
             <w:webHidden/>
           </w:rPr>
-          <w:instrText xml:space="preserve"> PAGEREF _Toc191976385 \h </w:instrText>
+          <w:instrText xml:space="preserve"> PAGEREF _Toc193366233 \h </w:instrText>
         </w:r>
         <w:r>
           <w:rPr>
@@ -1634,7 +1643,7 @@
           <w:lang w:eastAsia="en-GB"/>
         </w:rPr>
       </w:pPr>
-      <w:hyperlink w:anchor="_Toc191976386" w:history="1">
+      <w:hyperlink w:anchor="_Toc193366234" w:history="1">
         <w:r>
           <w:rPr>
             <w:rStyle w:val="Hyperlink"/>
@@ -1677,7 +1686,7 @@
             <w:noProof/>
             <w:webHidden/>
           </w:rPr>
-          <w:instrText xml:space="preserve"> PAGEREF _Toc191976386 \h </w:instrText>
+          <w:instrText xml:space="preserve"> PAGEREF _Toc193366234 \h </w:instrText>
         </w:r>
         <w:r>
           <w:rPr>
@@ -1723,7 +1732,7 @@
           <w:lang w:eastAsia="en-GB"/>
         </w:rPr>
       </w:pPr>
-      <w:hyperlink w:anchor="_Toc191976387" w:history="1">
+      <w:hyperlink w:anchor="_Toc193366235" w:history="1">
         <w:r>
           <w:rPr>
             <w:rStyle w:val="Hyperlink"/>
@@ -1767,7 +1776,7 @@
             <w:noProof/>
             <w:webHidden/>
           </w:rPr>
-          <w:instrText xml:space="preserve"> PAGEREF _Toc191976387 \h </w:instrText>
+          <w:instrText xml:space="preserve"> PAGEREF _Toc193366235 \h </w:instrText>
         </w:r>
         <w:r>
           <w:rPr>
@@ -1813,7 +1822,7 @@
           <w:lang w:eastAsia="en-GB"/>
         </w:rPr>
       </w:pPr>
-      <w:hyperlink w:anchor="_Toc191976388" w:history="1">
+      <w:hyperlink w:anchor="_Toc193366236" w:history="1">
         <w:r>
           <w:rPr>
             <w:rStyle w:val="Hyperlink"/>
@@ -1857,7 +1866,7 @@
             <w:noProof/>
             <w:webHidden/>
           </w:rPr>
-          <w:instrText xml:space="preserve"> PAGEREF _Toc191976388 \h </w:instrText>
+          <w:instrText xml:space="preserve"> PAGEREF _Toc193366236 \h </w:instrText>
         </w:r>
         <w:r>
           <w:rPr>
@@ -1903,7 +1912,7 @@
           <w:lang w:eastAsia="en-GB"/>
         </w:rPr>
       </w:pPr>
-      <w:hyperlink w:anchor="_Toc191976389" w:history="1">
+      <w:hyperlink w:anchor="_Toc193366237" w:history="1">
         <w:r>
           <w:rPr>
             <w:rStyle w:val="Hyperlink"/>
@@ -1947,7 +1956,7 @@
             <w:noProof/>
             <w:webHidden/>
           </w:rPr>
-          <w:instrText xml:space="preserve"> PAGEREF _Toc191976389 \h </w:instrText>
+          <w:instrText xml:space="preserve"> PAGEREF _Toc193366237 \h </w:instrText>
         </w:r>
         <w:r>
           <w:rPr>
@@ -1993,7 +2002,7 @@
           <w:lang w:eastAsia="en-GB"/>
         </w:rPr>
       </w:pPr>
-      <w:hyperlink w:anchor="_Toc191976390" w:history="1">
+      <w:hyperlink w:anchor="_Toc193366238" w:history="1">
         <w:r>
           <w:rPr>
             <w:rStyle w:val="Hyperlink"/>
@@ -2037,7 +2046,7 @@
             <w:noProof/>
             <w:webHidden/>
           </w:rPr>
-          <w:instrText xml:space="preserve"> PAGEREF _Toc191976390 \h </w:instrText>
+          <w:instrText xml:space="preserve"> PAGEREF _Toc193366238 \h </w:instrText>
         </w:r>
         <w:r>
           <w:rPr>
@@ -2082,7 +2091,7 @@
           <w:lang w:eastAsia="en-GB"/>
         </w:rPr>
       </w:pPr>
-      <w:hyperlink w:anchor="_Toc191976391" w:history="1">
+      <w:hyperlink w:anchor="_Toc193366239" w:history="1">
         <w:r>
           <w:rPr>
             <w:rStyle w:val="Hyperlink"/>
@@ -2125,7 +2134,7 @@
             <w:noProof/>
             <w:webHidden/>
           </w:rPr>
-          <w:instrText xml:space="preserve"> PAGEREF _Toc191976391 \h </w:instrText>
+          <w:instrText xml:space="preserve"> PAGEREF _Toc193366239 \h </w:instrText>
         </w:r>
         <w:r>
           <w:rPr>
@@ -2170,7 +2179,7 @@
           <w:lang w:eastAsia="en-GB"/>
         </w:rPr>
       </w:pPr>
-      <w:hyperlink w:anchor="_Toc191976392" w:history="1">
+      <w:hyperlink w:anchor="_Toc193366240" w:history="1">
         <w:r>
           <w:rPr>
             <w:rStyle w:val="Hyperlink"/>
@@ -2213,7 +2222,7 @@
             <w:noProof/>
             <w:webHidden/>
           </w:rPr>
-          <w:instrText xml:space="preserve"> PAGEREF _Toc191976392 \h </w:instrText>
+          <w:instrText xml:space="preserve"> PAGEREF _Toc193366240 \h </w:instrText>
         </w:r>
         <w:r>
           <w:rPr>
@@ -2259,7 +2268,7 @@
           <w:lang w:eastAsia="en-GB"/>
         </w:rPr>
       </w:pPr>
-      <w:hyperlink w:anchor="_Toc191976393" w:history="1">
+      <w:hyperlink w:anchor="_Toc193366241" w:history="1">
         <w:r>
           <w:rPr>
             <w:rStyle w:val="Hyperlink"/>
@@ -2303,7 +2312,7 @@
             <w:noProof/>
             <w:webHidden/>
           </w:rPr>
-          <w:instrText xml:space="preserve"> PAGEREF _Toc191976393 \h </w:instrText>
+          <w:instrText xml:space="preserve"> PAGEREF _Toc193366241 \h </w:instrText>
         </w:r>
         <w:r>
           <w:rPr>
@@ -2348,7 +2357,7 @@
           <w:lang w:eastAsia="en-GB"/>
         </w:rPr>
       </w:pPr>
-      <w:hyperlink w:anchor="_Toc191976394" w:history="1">
+      <w:hyperlink w:anchor="_Toc193366242" w:history="1">
         <w:r>
           <w:rPr>
             <w:rStyle w:val="Hyperlink"/>
@@ -2391,7 +2400,7 @@
             <w:noProof/>
             <w:webHidden/>
           </w:rPr>
-          <w:instrText xml:space="preserve"> PAGEREF _Toc191976394 \h </w:instrText>
+          <w:instrText xml:space="preserve"> PAGEREF _Toc193366242 \h </w:instrText>
         </w:r>
         <w:r>
           <w:rPr>
@@ -2436,7 +2445,7 @@
           <w:lang w:eastAsia="en-GB"/>
         </w:rPr>
       </w:pPr>
-      <w:hyperlink w:anchor="_Toc191976395" w:history="1">
+      <w:hyperlink w:anchor="_Toc193366243" w:history="1">
         <w:r>
           <w:rPr>
             <w:rStyle w:val="Hyperlink"/>
@@ -2479,7 +2488,7 @@
             <w:noProof/>
             <w:webHidden/>
           </w:rPr>
-          <w:instrText xml:space="preserve"> PAGEREF _Toc191976395 \h </w:instrText>
+          <w:instrText xml:space="preserve"> PAGEREF _Toc193366243 \h </w:instrText>
         </w:r>
         <w:r>
           <w:rPr>
@@ -2524,7 +2533,7 @@
           <w:lang w:eastAsia="en-GB"/>
         </w:rPr>
       </w:pPr>
-      <w:hyperlink w:anchor="_Toc191976396" w:history="1">
+      <w:hyperlink w:anchor="_Toc193366244" w:history="1">
         <w:r>
           <w:rPr>
             <w:rStyle w:val="Hyperlink"/>
@@ -2567,7 +2576,7 @@
             <w:noProof/>
             <w:webHidden/>
           </w:rPr>
-          <w:instrText xml:space="preserve"> PAGEREF _Toc191976396 \h </w:instrText>
+          <w:instrText xml:space="preserve"> PAGEREF _Toc193366244 \h </w:instrText>
         </w:r>
         <w:r>
           <w:rPr>
@@ -2612,7 +2621,7 @@
           <w:lang w:eastAsia="en-GB"/>
         </w:rPr>
       </w:pPr>
-      <w:hyperlink w:anchor="_Toc191976397" w:history="1">
+      <w:hyperlink w:anchor="_Toc193366245" w:history="1">
         <w:r>
           <w:rPr>
             <w:rStyle w:val="Hyperlink"/>
@@ -2655,7 +2664,7 @@
             <w:noProof/>
             <w:webHidden/>
           </w:rPr>
-          <w:instrText xml:space="preserve"> PAGEREF _Toc191976397 \h </w:instrText>
+          <w:instrText xml:space="preserve"> PAGEREF _Toc193366245 \h </w:instrText>
         </w:r>
         <w:r>
           <w:rPr>
@@ -2701,7 +2710,7 @@
           <w:lang w:eastAsia="en-GB"/>
         </w:rPr>
       </w:pPr>
-      <w:hyperlink w:anchor="_Toc191976398" w:history="1">
+      <w:hyperlink w:anchor="_Toc193366246" w:history="1">
         <w:r>
           <w:rPr>
             <w:rStyle w:val="Hyperlink"/>
@@ -2745,7 +2754,7 @@
             <w:noProof/>
             <w:webHidden/>
           </w:rPr>
-          <w:instrText xml:space="preserve"> PAGEREF _Toc191976398 \h </w:instrText>
+          <w:instrText xml:space="preserve"> PAGEREF _Toc193366246 \h </w:instrText>
         </w:r>
         <w:r>
           <w:rPr>
@@ -2790,7 +2799,7 @@
           <w:lang w:eastAsia="en-GB"/>
         </w:rPr>
       </w:pPr>
-      <w:hyperlink w:anchor="_Toc191976399" w:history="1">
+      <w:hyperlink w:anchor="_Toc193366247" w:history="1">
         <w:r>
           <w:rPr>
             <w:rStyle w:val="Hyperlink"/>
@@ -2833,7 +2842,7 @@
             <w:noProof/>
             <w:webHidden/>
           </w:rPr>
-          <w:instrText xml:space="preserve"> PAGEREF _Toc191976399 \h </w:instrText>
+          <w:instrText xml:space="preserve"> PAGEREF _Toc193366247 \h </w:instrText>
         </w:r>
         <w:r>
           <w:rPr>
@@ -2878,7 +2887,7 @@
           <w:lang w:eastAsia="en-GB"/>
         </w:rPr>
       </w:pPr>
-      <w:hyperlink w:anchor="_Toc191976400" w:history="1">
+      <w:hyperlink w:anchor="_Toc193366248" w:history="1">
         <w:r>
           <w:rPr>
             <w:rStyle w:val="Hyperlink"/>
@@ -2921,7 +2930,7 @@
             <w:noProof/>
             <w:webHidden/>
           </w:rPr>
-          <w:instrText xml:space="preserve"> PAGEREF _Toc191976400 \h </w:instrText>
+          <w:instrText xml:space="preserve"> PAGEREF _Toc193366248 \h </w:instrText>
         </w:r>
         <w:r>
           <w:rPr>
@@ -2966,7 +2975,7 @@
           <w:lang w:eastAsia="en-GB"/>
         </w:rPr>
       </w:pPr>
-      <w:hyperlink w:anchor="_Toc191976401" w:history="1">
+      <w:hyperlink w:anchor="_Toc193366249" w:history="1">
         <w:r>
           <w:rPr>
             <w:rStyle w:val="Hyperlink"/>
@@ -3009,7 +3018,7 @@
             <w:noProof/>
             <w:webHidden/>
           </w:rPr>
-          <w:instrText xml:space="preserve"> PAGEREF _Toc191976401 \h </w:instrText>
+          <w:instrText xml:space="preserve"> PAGEREF _Toc193366249 \h </w:instrText>
         </w:r>
         <w:r>
           <w:rPr>
@@ -3054,7 +3063,7 @@
           <w:lang w:eastAsia="en-GB"/>
         </w:rPr>
       </w:pPr>
-      <w:hyperlink w:anchor="_Toc191976402" w:history="1">
+      <w:hyperlink w:anchor="_Toc193366250" w:history="1">
         <w:r>
           <w:rPr>
             <w:rStyle w:val="Hyperlink"/>
@@ -3097,7 +3106,7 @@
             <w:noProof/>
             <w:webHidden/>
           </w:rPr>
-          <w:instrText xml:space="preserve"> PAGEREF _Toc191976402 \h </w:instrText>
+          <w:instrText xml:space="preserve"> PAGEREF _Toc193366250 \h </w:instrText>
         </w:r>
         <w:r>
           <w:rPr>
@@ -3142,7 +3151,7 @@
           <w:lang w:eastAsia="en-GB"/>
         </w:rPr>
       </w:pPr>
-      <w:hyperlink w:anchor="_Toc191976403" w:history="1">
+      <w:hyperlink w:anchor="_Toc193366251" w:history="1">
         <w:r>
           <w:rPr>
             <w:rStyle w:val="Hyperlink"/>
@@ -3185,7 +3194,7 @@
             <w:noProof/>
             <w:webHidden/>
           </w:rPr>
-          <w:instrText xml:space="preserve"> PAGEREF _Toc191976403 \h </w:instrText>
+          <w:instrText xml:space="preserve"> PAGEREF _Toc193366251 \h </w:instrText>
         </w:r>
         <w:r>
           <w:rPr>
@@ -3231,7 +3240,7 @@
           <w:lang w:eastAsia="en-GB"/>
         </w:rPr>
       </w:pPr>
-      <w:hyperlink w:anchor="_Toc191976404" w:history="1">
+      <w:hyperlink w:anchor="_Toc193366252" w:history="1">
         <w:r>
           <w:rPr>
             <w:rStyle w:val="Hyperlink"/>
@@ -3275,7 +3284,7 @@
             <w:noProof/>
             <w:webHidden/>
           </w:rPr>
-          <w:instrText xml:space="preserve"> PAGEREF _Toc191976404 \h </w:instrText>
+          <w:instrText xml:space="preserve"> PAGEREF _Toc193366252 \h </w:instrText>
         </w:r>
         <w:r>
           <w:rPr>
@@ -3320,7 +3329,7 @@
           <w:lang w:eastAsia="en-GB"/>
         </w:rPr>
       </w:pPr>
-      <w:hyperlink w:anchor="_Toc191976405" w:history="1">
+      <w:hyperlink w:anchor="_Toc193366253" w:history="1">
         <w:r>
           <w:rPr>
             <w:rStyle w:val="Hyperlink"/>
@@ -3363,7 +3372,7 @@
             <w:noProof/>
             <w:webHidden/>
           </w:rPr>
-          <w:instrText xml:space="preserve"> PAGEREF _Toc191976405 \h </w:instrText>
+          <w:instrText xml:space="preserve"> PAGEREF _Toc193366253 \h </w:instrText>
         </w:r>
         <w:r>
           <w:rPr>
@@ -3408,7 +3417,7 @@
           <w:lang w:eastAsia="en-GB"/>
         </w:rPr>
       </w:pPr>
-      <w:hyperlink w:anchor="_Toc191976406" w:history="1">
+      <w:hyperlink w:anchor="_Toc193366254" w:history="1">
         <w:r>
           <w:rPr>
             <w:rStyle w:val="Hyperlink"/>
@@ -3451,7 +3460,7 @@
             <w:noProof/>
             <w:webHidden/>
           </w:rPr>
-          <w:instrText xml:space="preserve"> PAGEREF _Toc191976406 \h </w:instrText>
+          <w:instrText xml:space="preserve"> PAGEREF _Toc193366254 \h </w:instrText>
         </w:r>
         <w:r>
           <w:rPr>
@@ -3496,7 +3505,7 @@
           <w:lang w:eastAsia="en-GB"/>
         </w:rPr>
       </w:pPr>
-      <w:hyperlink w:anchor="_Toc191976407" w:history="1">
+      <w:hyperlink w:anchor="_Toc193366255" w:history="1">
         <w:r>
           <w:rPr>
             <w:rStyle w:val="Hyperlink"/>
@@ -3539,7 +3548,7 @@
             <w:noProof/>
             <w:webHidden/>
           </w:rPr>
-          <w:instrText xml:space="preserve"> PAGEREF _Toc191976407 \h </w:instrText>
+          <w:instrText xml:space="preserve"> PAGEREF _Toc193366255 \h </w:instrText>
         </w:r>
         <w:r>
           <w:rPr>
@@ -3584,7 +3593,7 @@
           <w:lang w:eastAsia="en-GB"/>
         </w:rPr>
       </w:pPr>
-      <w:hyperlink w:anchor="_Toc191976408" w:history="1">
+      <w:hyperlink w:anchor="_Toc193366256" w:history="1">
         <w:r>
           <w:rPr>
             <w:rStyle w:val="Hyperlink"/>
@@ -3627,7 +3636,7 @@
             <w:noProof/>
             <w:webHidden/>
           </w:rPr>
-          <w:instrText xml:space="preserve"> PAGEREF _Toc191976408 \h </w:instrText>
+          <w:instrText xml:space="preserve"> PAGEREF _Toc193366256 \h </w:instrText>
         </w:r>
         <w:r>
           <w:rPr>
@@ -3672,7 +3681,7 @@
           <w:lang w:eastAsia="en-GB"/>
         </w:rPr>
       </w:pPr>
-      <w:hyperlink w:anchor="_Toc191976409" w:history="1">
+      <w:hyperlink w:anchor="_Toc193366257" w:history="1">
         <w:r>
           <w:rPr>
             <w:rStyle w:val="Hyperlink"/>
@@ -3715,7 +3724,7 @@
             <w:noProof/>
             <w:webHidden/>
           </w:rPr>
-          <w:instrText xml:space="preserve"> PAGEREF _Toc191976409 \h </w:instrText>
+          <w:instrText xml:space="preserve"> PAGEREF _Toc193366257 \h </w:instrText>
         </w:r>
         <w:r>
           <w:rPr>
@@ -3761,7 +3770,7 @@
           <w:lang w:eastAsia="en-GB"/>
         </w:rPr>
       </w:pPr>
-      <w:hyperlink w:anchor="_Toc191976410" w:history="1">
+      <w:hyperlink w:anchor="_Toc193366258" w:history="1">
         <w:r>
           <w:rPr>
             <w:rStyle w:val="Hyperlink"/>
@@ -3805,7 +3814,7 @@
             <w:noProof/>
             <w:webHidden/>
           </w:rPr>
-          <w:instrText xml:space="preserve"> PAGEREF _Toc191976410 \h </w:instrText>
+          <w:instrText xml:space="preserve"> PAGEREF _Toc193366258 \h </w:instrText>
         </w:r>
         <w:r>
           <w:rPr>
@@ -3851,7 +3860,7 @@
           <w:lang w:eastAsia="en-GB"/>
         </w:rPr>
       </w:pPr>
-      <w:hyperlink w:anchor="_Toc191976411" w:history="1">
+      <w:hyperlink w:anchor="_Toc193366259" w:history="1">
         <w:r>
           <w:rPr>
             <w:rStyle w:val="Hyperlink"/>
@@ -3895,7 +3904,7 @@
             <w:noProof/>
             <w:webHidden/>
           </w:rPr>
-          <w:instrText xml:space="preserve"> PAGEREF _Toc191976411 \h </w:instrText>
+          <w:instrText xml:space="preserve"> PAGEREF _Toc193366259 \h </w:instrText>
         </w:r>
         <w:r>
           <w:rPr>
@@ -3941,7 +3950,7 @@
           <w:lang w:eastAsia="en-GB"/>
         </w:rPr>
       </w:pPr>
-      <w:hyperlink w:anchor="_Toc191976412" w:history="1">
+      <w:hyperlink w:anchor="_Toc193366260" w:history="1">
         <w:r>
           <w:rPr>
             <w:rStyle w:val="Hyperlink"/>
@@ -3985,7 +3994,7 @@
             <w:noProof/>
             <w:webHidden/>
           </w:rPr>
-          <w:instrText xml:space="preserve"> PAGEREF _Toc191976412 \h </w:instrText>
+          <w:instrText xml:space="preserve"> PAGEREF _Toc193366260 \h </w:instrText>
         </w:r>
         <w:r>
           <w:rPr>
@@ -4031,7 +4040,7 @@
           <w:lang w:eastAsia="en-GB"/>
         </w:rPr>
       </w:pPr>
-      <w:hyperlink w:anchor="_Toc191976413" w:history="1">
+      <w:hyperlink w:anchor="_Toc193366261" w:history="1">
         <w:r>
           <w:rPr>
             <w:rStyle w:val="Hyperlink"/>
@@ -4075,7 +4084,7 @@
             <w:noProof/>
             <w:webHidden/>
           </w:rPr>
-          <w:instrText xml:space="preserve"> PAGEREF _Toc191976413 \h </w:instrText>
+          <w:instrText xml:space="preserve"> PAGEREF _Toc193366261 \h </w:instrText>
         </w:r>
         <w:r>
           <w:rPr>
@@ -4121,7 +4130,7 @@
           <w:lang w:eastAsia="en-GB"/>
         </w:rPr>
       </w:pPr>
-      <w:hyperlink w:anchor="_Toc191976414" w:history="1">
+      <w:hyperlink w:anchor="_Toc193366262" w:history="1">
         <w:r>
           <w:rPr>
             <w:rStyle w:val="Hyperlink"/>
@@ -4165,7 +4174,7 @@
             <w:noProof/>
             <w:webHidden/>
           </w:rPr>
-          <w:instrText xml:space="preserve"> PAGEREF _Toc191976414 \h </w:instrText>
+          <w:instrText xml:space="preserve"> PAGEREF _Toc193366262 \h </w:instrText>
         </w:r>
         <w:r>
           <w:rPr>
@@ -4211,7 +4220,7 @@
           <w:lang w:eastAsia="en-GB"/>
         </w:rPr>
       </w:pPr>
-      <w:hyperlink w:anchor="_Toc191976415" w:history="1">
+      <w:hyperlink w:anchor="_Toc193366263" w:history="1">
         <w:r>
           <w:rPr>
             <w:rStyle w:val="Hyperlink"/>
@@ -4255,7 +4264,7 @@
             <w:noProof/>
             <w:webHidden/>
           </w:rPr>
-          <w:instrText xml:space="preserve"> PAGEREF _Toc191976415 \h </w:instrText>
+          <w:instrText xml:space="preserve"> PAGEREF _Toc193366263 \h </w:instrText>
         </w:r>
         <w:r>
           <w:rPr>
@@ -4301,7 +4310,7 @@
           <w:lang w:eastAsia="en-GB"/>
         </w:rPr>
       </w:pPr>
-      <w:hyperlink w:anchor="_Toc191976416" w:history="1">
+      <w:hyperlink w:anchor="_Toc193366264" w:history="1">
         <w:r>
           <w:rPr>
             <w:rStyle w:val="Hyperlink"/>
@@ -4345,7 +4354,7 @@
             <w:noProof/>
             <w:webHidden/>
           </w:rPr>
-          <w:instrText xml:space="preserve"> PAGEREF _Toc191976416 \h </w:instrText>
+          <w:instrText xml:space="preserve"> PAGEREF _Toc193366264 \h </w:instrText>
         </w:r>
         <w:r>
           <w:rPr>
@@ -4391,7 +4400,7 @@
           <w:lang w:eastAsia="en-GB"/>
         </w:rPr>
       </w:pPr>
-      <w:hyperlink w:anchor="_Toc191976417" w:history="1">
+      <w:hyperlink w:anchor="_Toc193366265" w:history="1">
         <w:r>
           <w:rPr>
             <w:rStyle w:val="Hyperlink"/>
@@ -4435,7 +4444,7 @@
             <w:noProof/>
             <w:webHidden/>
           </w:rPr>
-          <w:instrText xml:space="preserve"> PAGEREF _Toc191976417 \h </w:instrText>
+          <w:instrText xml:space="preserve"> PAGEREF _Toc193366265 \h </w:instrText>
         </w:r>
         <w:r>
           <w:rPr>
@@ -4481,7 +4490,7 @@
           <w:lang w:eastAsia="en-GB"/>
         </w:rPr>
       </w:pPr>
-      <w:hyperlink w:anchor="_Toc191976418" w:history="1">
+      <w:hyperlink w:anchor="_Toc193366266" w:history="1">
         <w:r>
           <w:rPr>
             <w:rStyle w:val="Hyperlink"/>
@@ -4525,7 +4534,7 @@
             <w:noProof/>
             <w:webHidden/>
           </w:rPr>
-          <w:instrText xml:space="preserve"> PAGEREF _Toc191976418 \h </w:instrText>
+          <w:instrText xml:space="preserve"> PAGEREF _Toc193366266 \h </w:instrText>
         </w:r>
         <w:r>
           <w:rPr>
@@ -4571,7 +4580,7 @@
           <w:lang w:eastAsia="en-GB"/>
         </w:rPr>
       </w:pPr>
-      <w:hyperlink w:anchor="_Toc191976419" w:history="1">
+      <w:hyperlink w:anchor="_Toc193366267" w:history="1">
         <w:r>
           <w:rPr>
             <w:rStyle w:val="Hyperlink"/>
@@ -4615,7 +4624,7 @@
             <w:noProof/>
             <w:webHidden/>
           </w:rPr>
-          <w:instrText xml:space="preserve"> PAGEREF _Toc191976419 \h </w:instrText>
+          <w:instrText xml:space="preserve"> PAGEREF _Toc193366267 \h </w:instrText>
         </w:r>
         <w:r>
           <w:rPr>
@@ -4661,7 +4670,7 @@
           <w:lang w:eastAsia="en-GB"/>
         </w:rPr>
       </w:pPr>
-      <w:hyperlink w:anchor="_Toc191976420" w:history="1">
+      <w:hyperlink w:anchor="_Toc193366268" w:history="1">
         <w:r>
           <w:rPr>
             <w:rStyle w:val="Hyperlink"/>
@@ -4705,7 +4714,7 @@
             <w:noProof/>
             <w:webHidden/>
           </w:rPr>
-          <w:instrText xml:space="preserve"> PAGEREF _Toc191976420 \h </w:instrText>
+          <w:instrText xml:space="preserve"> PAGEREF _Toc193366268 \h </w:instrText>
         </w:r>
         <w:r>
           <w:rPr>
@@ -4751,7 +4760,7 @@
           <w:lang w:eastAsia="en-GB"/>
         </w:rPr>
       </w:pPr>
-      <w:hyperlink w:anchor="_Toc191976421" w:history="1">
+      <w:hyperlink w:anchor="_Toc193366269" w:history="1">
         <w:r>
           <w:rPr>
             <w:rStyle w:val="Hyperlink"/>
@@ -4795,7 +4804,7 @@
             <w:noProof/>
             <w:webHidden/>
           </w:rPr>
-          <w:instrText xml:space="preserve"> PAGEREF _Toc191976421 \h </w:instrText>
+          <w:instrText xml:space="preserve"> PAGEREF _Toc193366269 \h </w:instrText>
         </w:r>
         <w:r>
           <w:rPr>
@@ -4859,7 +4868,7 @@
       </w:pPr>
       <w:bookmarkStart w:id="0" w:name="_Toc187051952"/>
       <w:bookmarkStart w:id="1" w:name="_Toc187052051"/>
-      <w:bookmarkStart w:id="2" w:name="_Toc191976372"/>
+      <w:bookmarkStart w:id="2" w:name="_Toc193366220"/>
       <w:bookmarkStart w:id="3" w:name="OLE_LINK5"/>
       <w:r>
         <w:lastRenderedPageBreak/>
@@ -5545,26 +5554,59 @@
     <w:p/>
     <w:p>
       <w:r>
-        <w:t xml:space="preserve">For more details on these tests: </w:t>
-      </w:r>
-      <w:r>
-        <w:t>setup guide</w:t>
+        <w:t>All project materials, including the setup guide, disc images, results</w:t>
+      </w:r>
+      <w:r>
+        <w:t xml:space="preserve"> </w:t>
+      </w:r>
+      <w:r>
+        <w:t>spreadsheet</w:t>
       </w:r>
       <w:r>
         <w:t xml:space="preserve">, </w:t>
       </w:r>
       <w:r>
-        <w:t xml:space="preserve">disc images of </w:t>
-      </w:r>
-      <w:r>
-        <w:t xml:space="preserve">software, results, and feedback, head to </w:t>
-      </w:r>
+        <w:t>this analysis document</w:t>
+      </w:r>
+      <w:r>
+        <w:t>,</w:t>
+      </w:r>
+      <w:r>
+        <w:t xml:space="preserve"> </w:t>
+      </w:r>
+      <w:r>
+        <w:t>and feedback, are available in the project repository:</w:t>
+      </w:r>
+    </w:p>
+    <w:p>
+      <w:pPr>
+        <w:ind w:firstLine="432"/>
+      </w:pPr>
       <w:hyperlink r:id="rId10" w:history="1">
         <w:r>
           <w:rPr>
             <w:rStyle w:val="Hyperlink"/>
           </w:rPr>
           <w:t>https://github.com/acheton1984/ReTestingTheTak</w:t>
+        </w:r>
+      </w:hyperlink>
+    </w:p>
+    <w:p/>
+    <w:p>
+      <w:r>
+        <w:t>For questions, issues, or discussion, please open an issue on GitHub:</w:t>
+      </w:r>
+    </w:p>
+    <w:p>
+      <w:pPr>
+        <w:ind w:firstLine="576"/>
+      </w:pPr>
+      <w:hyperlink r:id="rId11" w:history="1">
+        <w:r>
+          <w:rPr>
+            <w:rStyle w:val="Hyperlink"/>
+          </w:rPr>
+          <w:t>https://github.com/acheton1984/ReTestingTheTak/issues</w:t>
         </w:r>
       </w:hyperlink>
     </w:p>
@@ -5575,7 +5617,7 @@
       </w:pPr>
       <w:bookmarkStart w:id="4" w:name="_Toc187051954"/>
       <w:bookmarkStart w:id="5" w:name="_Toc187052053"/>
-      <w:bookmarkStart w:id="6" w:name="_Toc191976373"/>
+      <w:bookmarkStart w:id="6" w:name="_Toc193366221"/>
       <w:r>
         <w:lastRenderedPageBreak/>
         <w:t xml:space="preserve">Approach to </w:t>
@@ -5597,7 +5639,7 @@
       </w:pPr>
       <w:bookmarkStart w:id="7" w:name="_Ref187313497"/>
       <w:bookmarkStart w:id="8" w:name="_Ref187313507"/>
-      <w:bookmarkStart w:id="9" w:name="_Toc191976374"/>
+      <w:bookmarkStart w:id="9" w:name="_Toc193366222"/>
       <w:r>
         <w:t>Languages and Code</w:t>
       </w:r>
@@ -5749,7 +5791,7 @@
       <w:r>
         <w:t xml:space="preserve"> guide in the </w:t>
       </w:r>
-      <w:hyperlink r:id="rId11" w:history="1">
+      <w:hyperlink r:id="rId12" w:history="1">
         <w:r>
           <w:rPr>
             <w:rStyle w:val="Hyperlink"/>
@@ -6052,7 +6094,7 @@
       <w:pPr>
         <w:pStyle w:val="Heading2"/>
       </w:pPr>
-      <w:bookmarkStart w:id="10" w:name="_Toc191976375"/>
+      <w:bookmarkStart w:id="10" w:name="_Toc193366223"/>
       <w:r>
         <w:t>Hardware and Timings</w:t>
       </w:r>
@@ -6251,7 +6293,7 @@
       <w:pPr>
         <w:pStyle w:val="Heading2"/>
       </w:pPr>
-      <w:bookmarkStart w:id="11" w:name="_Toc191976376"/>
+      <w:bookmarkStart w:id="11" w:name="_Toc193366224"/>
       <w:r>
         <w:t>Sizing It Up</w:t>
       </w:r>
@@ -6480,7 +6522,7 @@
       <w:pPr>
         <w:pStyle w:val="Heading2"/>
       </w:pPr>
-      <w:bookmarkStart w:id="12" w:name="_Toc191976377"/>
+      <w:bookmarkStart w:id="12" w:name="_Toc193366225"/>
       <w:r>
         <w:t>Results Spreadsheet</w:t>
       </w:r>
@@ -6515,7 +6557,7 @@
       <w:r>
         <w:t>Z-scores (</w:t>
       </w:r>
-      <w:hyperlink r:id="rId12" w:history="1">
+      <w:hyperlink r:id="rId13" w:history="1">
         <w:r>
           <w:rPr>
             <w:rStyle w:val="Hyperlink"/>
@@ -6667,7 +6709,7 @@
       <w:pPr>
         <w:pStyle w:val="Heading1"/>
       </w:pPr>
-      <w:bookmarkStart w:id="13" w:name="_Toc191976378"/>
+      <w:bookmarkStart w:id="13" w:name="_Toc193366226"/>
       <w:bookmarkStart w:id="14" w:name="OLE_LINK2"/>
       <w:bookmarkStart w:id="15" w:name="OLE_LINK4"/>
       <w:r>
@@ -6715,7 +6757,7 @@
       <w:pPr>
         <w:pStyle w:val="Heading2"/>
       </w:pPr>
-      <w:bookmarkStart w:id="17" w:name="_Toc191976379"/>
+      <w:bookmarkStart w:id="17" w:name="_Toc193366227"/>
       <w:r>
         <w:t>Sizings Sheet</w:t>
       </w:r>
@@ -6837,10 +6879,10 @@
                     <pic:cNvPicPr/>
                   </pic:nvPicPr>
                   <pic:blipFill>
-                    <a:blip r:embed="rId13">
+                    <a:blip r:embed="rId14">
                       <a:extLst>
                         <a:ext uri="{96DAC541-7B7A-43D3-8B79-37D633B846F1}">
-                          <asvg:svgBlip xmlns:asvg="http://schemas.microsoft.com/office/drawing/2016/SVG/main" r:embed="rId14"/>
+                          <asvg:svgBlip xmlns:asvg="http://schemas.microsoft.com/office/drawing/2016/SVG/main" r:embed="rId15"/>
                         </a:ext>
                       </a:extLst>
                     </a:blip>
@@ -6868,7 +6910,7 @@
       <w:pPr>
         <w:pStyle w:val="Heading2"/>
       </w:pPr>
-      <w:bookmarkStart w:id="18" w:name="_Toc191976380"/>
+      <w:bookmarkStart w:id="18" w:name="_Toc193366228"/>
       <w:bookmarkEnd w:id="14"/>
       <w:r>
         <w:lastRenderedPageBreak/>
@@ -6981,10 +7023,10 @@
                     <pic:cNvPicPr/>
                   </pic:nvPicPr>
                   <pic:blipFill>
-                    <a:blip r:embed="rId15">
+                    <a:blip r:embed="rId16">
                       <a:extLst>
                         <a:ext uri="{96DAC541-7B7A-43D3-8B79-37D633B846F1}">
-                          <asvg:svgBlip xmlns:asvg="http://schemas.microsoft.com/office/drawing/2016/SVG/main" r:embed="rId16"/>
+                          <asvg:svgBlip xmlns:asvg="http://schemas.microsoft.com/office/drawing/2016/SVG/main" r:embed="rId17"/>
                         </a:ext>
                       </a:extLst>
                     </a:blip>
@@ -7013,7 +7055,7 @@
       <w:pPr>
         <w:pStyle w:val="Heading2"/>
       </w:pPr>
-      <w:bookmarkStart w:id="19" w:name="_Toc191976381"/>
+      <w:bookmarkStart w:id="19" w:name="_Toc193366229"/>
       <w:bookmarkStart w:id="20" w:name="OLE_LINK3"/>
       <w:r>
         <w:t>Scatter Graph</w:t>
@@ -7144,10 +7186,10 @@
                     <pic:cNvPicPr/>
                   </pic:nvPicPr>
                   <pic:blipFill>
-                    <a:blip r:embed="rId17">
+                    <a:blip r:embed="rId18">
                       <a:extLst>
                         <a:ext uri="{96DAC541-7B7A-43D3-8B79-37D633B846F1}">
-                          <asvg:svgBlip xmlns:asvg="http://schemas.microsoft.com/office/drawing/2016/SVG/main" r:embed="rId18"/>
+                          <asvg:svgBlip xmlns:asvg="http://schemas.microsoft.com/office/drawing/2016/SVG/main" r:embed="rId19"/>
                         </a:ext>
                       </a:extLst>
                     </a:blip>
@@ -7176,7 +7218,7 @@
       <w:pPr>
         <w:pStyle w:val="Heading2"/>
       </w:pPr>
-      <w:bookmarkStart w:id="21" w:name="_Toc191976382"/>
+      <w:bookmarkStart w:id="21" w:name="_Toc193366230"/>
       <w:r>
         <w:t>HeatMaps Sheet</w:t>
       </w:r>
@@ -7259,7 +7301,7 @@
       <w:pPr>
         <w:pStyle w:val="Heading3"/>
       </w:pPr>
-      <w:bookmarkStart w:id="22" w:name="_Toc191976383"/>
+      <w:bookmarkStart w:id="22" w:name="_Toc193366231"/>
       <w:r>
         <w:t>Main Heatmap</w:t>
       </w:r>
@@ -7457,7 +7499,7 @@
                     <pic:cNvPicPr/>
                   </pic:nvPicPr>
                   <pic:blipFill>
-                    <a:blip r:embed="rId19"/>
+                    <a:blip r:embed="rId20"/>
                     <a:stretch>
                       <a:fillRect/>
                     </a:stretch>
@@ -7483,7 +7525,7 @@
       <w:pPr>
         <w:pStyle w:val="Heading3"/>
       </w:pPr>
-      <w:bookmarkStart w:id="23" w:name="_Toc191976384"/>
+      <w:bookmarkStart w:id="23" w:name="_Toc193366232"/>
       <w:r>
         <w:t>LISP</w:t>
       </w:r>
@@ -7557,7 +7599,7 @@
                     <pic:cNvPicPr/>
                   </pic:nvPicPr>
                   <pic:blipFill>
-                    <a:blip r:embed="rId20"/>
+                    <a:blip r:embed="rId21"/>
                     <a:stretch>
                       <a:fillRect/>
                     </a:stretch>
@@ -7585,7 +7627,7 @@
       </w:pPr>
       <w:bookmarkStart w:id="24" w:name="_Ref188001194"/>
       <w:bookmarkStart w:id="25" w:name="_Ref188001200"/>
-      <w:bookmarkStart w:id="26" w:name="_Toc191976385"/>
+      <w:bookmarkStart w:id="26" w:name="_Toc193366233"/>
       <w:r>
         <w:t xml:space="preserve">Emulator Performance </w:t>
       </w:r>
@@ -7676,7 +7718,7 @@
                     <pic:cNvPicPr/>
                   </pic:nvPicPr>
                   <pic:blipFill>
-                    <a:blip r:embed="rId21"/>
+                    <a:blip r:embed="rId22"/>
                     <a:stretch>
                       <a:fillRect/>
                     </a:stretch>
@@ -7703,7 +7745,7 @@
         <w:pStyle w:val="Heading3"/>
       </w:pPr>
       <w:bookmarkStart w:id="27" w:name="__RefHeading___Toc19704_1730307343"/>
-      <w:bookmarkStart w:id="28" w:name="_Toc191976386"/>
+      <w:bookmarkStart w:id="28" w:name="_Toc193366234"/>
       <w:bookmarkEnd w:id="27"/>
       <w:r>
         <w:t>BASIC Relative Performance heatmap</w:t>
@@ -7819,7 +7861,7 @@
                     <pic:cNvPicPr/>
                   </pic:nvPicPr>
                   <pic:blipFill>
-                    <a:blip r:embed="rId22"/>
+                    <a:blip r:embed="rId23"/>
                     <a:stretch>
                       <a:fillRect/>
                     </a:stretch>
@@ -7845,7 +7887,7 @@
       <w:pPr>
         <w:pStyle w:val="Heading2"/>
       </w:pPr>
-      <w:bookmarkStart w:id="29" w:name="_Toc191976387"/>
+      <w:bookmarkStart w:id="29" w:name="_Toc193366235"/>
       <w:r>
         <w:t>BCPL ADFSvDFS Sheet</w:t>
       </w:r>
@@ -7919,10 +7961,10 @@
                     <pic:cNvPicPr/>
                   </pic:nvPicPr>
                   <pic:blipFill>
-                    <a:blip r:embed="rId23">
+                    <a:blip r:embed="rId24">
                       <a:extLst>
                         <a:ext uri="{96DAC541-7B7A-43D3-8B79-37D633B846F1}">
-                          <asvg:svgBlip xmlns:asvg="http://schemas.microsoft.com/office/drawing/2016/SVG/main" r:embed="rId24"/>
+                          <asvg:svgBlip xmlns:asvg="http://schemas.microsoft.com/office/drawing/2016/SVG/main" r:embed="rId25"/>
                         </a:ext>
                       </a:extLst>
                     </a:blip>
@@ -7950,7 +7992,7 @@
       <w:pPr>
         <w:pStyle w:val="Heading1"/>
       </w:pPr>
-      <w:bookmarkStart w:id="30" w:name="_Toc191976388"/>
+      <w:bookmarkStart w:id="30" w:name="_Toc193366236"/>
       <w:bookmarkEnd w:id="3"/>
       <w:r>
         <w:lastRenderedPageBreak/>
@@ -8060,7 +8102,7 @@
       <w:pPr>
         <w:pStyle w:val="Heading2"/>
       </w:pPr>
-      <w:bookmarkStart w:id="31" w:name="_Toc191976389"/>
+      <w:bookmarkStart w:id="31" w:name="_Toc193366237"/>
       <w:r>
         <w:t>Inferences</w:t>
       </w:r>
@@ -8610,7 +8652,7 @@
       <w:pPr>
         <w:pStyle w:val="Heading2"/>
       </w:pPr>
-      <w:bookmarkStart w:id="32" w:name="_Toc191976390"/>
+      <w:bookmarkStart w:id="32" w:name="_Toc193366238"/>
       <w:r>
         <w:lastRenderedPageBreak/>
         <w:t xml:space="preserve">Mind the Gaps: </w:t>
@@ -8933,7 +8975,7 @@
       <w:pPr>
         <w:pStyle w:val="Heading3"/>
       </w:pPr>
-      <w:bookmarkStart w:id="33" w:name="_Toc191976391"/>
+      <w:bookmarkStart w:id="33" w:name="_Toc193366239"/>
       <w:r>
         <w:t>micro-Prolog</w:t>
       </w:r>
@@ -9028,7 +9070,7 @@
       <w:pPr>
         <w:pStyle w:val="Heading3"/>
       </w:pPr>
-      <w:bookmarkStart w:id="34" w:name="_Toc191976392"/>
+      <w:bookmarkStart w:id="34" w:name="_Toc193366240"/>
       <w:r>
         <w:t>ISO-Pascal</w:t>
       </w:r>
@@ -9112,7 +9154,7 @@
       <w:pPr>
         <w:pStyle w:val="Heading2"/>
       </w:pPr>
-      <w:bookmarkStart w:id="35" w:name="_Toc191976393"/>
+      <w:bookmarkStart w:id="35" w:name="_Toc193366241"/>
       <w:r>
         <w:t>Finding</w:t>
       </w:r>
@@ -9172,7 +9214,7 @@
       <w:pPr>
         <w:pStyle w:val="Heading3"/>
       </w:pPr>
-      <w:bookmarkStart w:id="36" w:name="_Toc191976394"/>
+      <w:bookmarkStart w:id="36" w:name="_Toc193366242"/>
       <w:r>
         <w:t>Published Code Errors</w:t>
       </w:r>
@@ -9294,7 +9336,7 @@
       <w:pPr>
         <w:pStyle w:val="Heading3"/>
       </w:pPr>
-      <w:bookmarkStart w:id="37" w:name="_Toc191976395"/>
+      <w:bookmarkStart w:id="37" w:name="_Toc193366243"/>
       <w:r>
         <w:t>BCPL, SAG, ADFS and Execution Addresses</w:t>
       </w:r>
@@ -9419,7 +9461,7 @@
       <w:r>
         <w:tab/>
       </w:r>
-      <w:hyperlink r:id="rId25" w:anchor="p433622" w:history="1">
+      <w:hyperlink r:id="rId26" w:anchor="p433622" w:history="1">
         <w:r>
           <w:rPr>
             <w:rStyle w:val="Hyperlink"/>
@@ -9437,7 +9479,7 @@
       <w:pPr>
         <w:pStyle w:val="Heading3"/>
       </w:pPr>
-      <w:bookmarkStart w:id="38" w:name="_Toc191976396"/>
+      <w:bookmarkStart w:id="38" w:name="_Toc193366244"/>
       <w:r>
         <w:t>COMAL</w:t>
       </w:r>
@@ -9579,7 +9621,7 @@
       <w:r>
         <w:tab/>
       </w:r>
-      <w:hyperlink r:id="rId26" w:history="1">
+      <w:hyperlink r:id="rId27" w:history="1">
         <w:r>
           <w:rPr>
             <w:rStyle w:val="Hyperlink"/>
@@ -9593,7 +9635,7 @@
       <w:pPr>
         <w:pStyle w:val="Heading3"/>
       </w:pPr>
-      <w:bookmarkStart w:id="39" w:name="_Toc191976397"/>
+      <w:bookmarkStart w:id="39" w:name="_Toc193366245"/>
       <w:r>
         <w:t>The March of Incompatibility</w:t>
       </w:r>
@@ -9735,7 +9777,7 @@
       <w:r>
         <w:t>“</w:t>
       </w:r>
-      <w:hyperlink r:id="rId27" w:anchor="p440066" w:history="1">
+      <w:hyperlink r:id="rId28" w:anchor="p440066" w:history="1">
         <w:r>
           <w:rPr>
             <w:rStyle w:val="Hyperlink"/>
@@ -9752,7 +9794,7 @@
       <w:pPr>
         <w:pStyle w:val="Heading2"/>
       </w:pPr>
-      <w:bookmarkStart w:id="40" w:name="_Toc191976398"/>
+      <w:bookmarkStart w:id="40" w:name="_Toc193366246"/>
       <w:r>
         <w:t>Finding</w:t>
       </w:r>
@@ -9802,7 +9844,7 @@
       <w:pPr>
         <w:pStyle w:val="Heading3"/>
       </w:pPr>
-      <w:bookmarkStart w:id="41" w:name="_Toc191976399"/>
+      <w:bookmarkStart w:id="41" w:name="_Toc193366247"/>
       <w:r>
         <w:t>Performance Improvements Across BASIC Versions</w:t>
       </w:r>
@@ -9923,7 +9965,7 @@
       <w:pPr>
         <w:pStyle w:val="Heading3"/>
       </w:pPr>
-      <w:bookmarkStart w:id="42" w:name="_Toc191976400"/>
+      <w:bookmarkStart w:id="42" w:name="_Toc193366248"/>
       <w:r>
         <w:t>BCPL</w:t>
       </w:r>
@@ -10001,7 +10043,7 @@
       <w:r>
         <w:t xml:space="preserve">- </w:t>
       </w:r>
-      <w:hyperlink r:id="rId28" w:history="1">
+      <w:hyperlink r:id="rId29" w:history="1">
         <w:r>
           <w:rPr>
             <w:rStyle w:val="Hyperlink"/>
@@ -10023,7 +10065,7 @@
       <w:r>
         <w:t xml:space="preserve">- </w:t>
       </w:r>
-      <w:hyperlink r:id="rId29" w:anchor="p355455" w:history="1">
+      <w:hyperlink r:id="rId30" w:anchor="p355455" w:history="1">
         <w:r>
           <w:rPr>
             <w:rStyle w:val="Hyperlink"/>
@@ -10037,7 +10079,7 @@
       <w:pPr>
         <w:pStyle w:val="Heading3"/>
       </w:pPr>
-      <w:bookmarkStart w:id="43" w:name="_Toc191976401"/>
+      <w:bookmarkStart w:id="43" w:name="_Toc193366249"/>
       <w:r>
         <w:t>COMAL: Floating-Point Faster Than Integer</w:t>
       </w:r>
@@ -10219,7 +10261,7 @@
       <w:r>
         <w:tab/>
       </w:r>
-      <w:hyperlink r:id="rId30" w:history="1">
+      <w:hyperlink r:id="rId31" w:history="1">
         <w:r>
           <w:rPr>
             <w:rStyle w:val="Hyperlink"/>
@@ -10233,7 +10275,7 @@
       <w:pPr>
         <w:pStyle w:val="Heading3"/>
       </w:pPr>
-      <w:bookmarkStart w:id="44" w:name="_Toc191976402"/>
+      <w:bookmarkStart w:id="44" w:name="_Toc193366250"/>
       <w:r>
         <w:t>LISP</w:t>
       </w:r>
@@ -10485,7 +10527,7 @@
       <w:r>
         <w:tab/>
       </w:r>
-      <w:hyperlink r:id="rId31" w:anchor="p439985" w:history="1">
+      <w:hyperlink r:id="rId32" w:anchor="p439985" w:history="1">
         <w:r>
           <w:rPr>
             <w:rStyle w:val="Hyperlink"/>
@@ -10509,7 +10551,7 @@
       <w:pPr>
         <w:pStyle w:val="Heading3"/>
       </w:pPr>
-      <w:bookmarkStart w:id="45" w:name="_Toc191976403"/>
+      <w:bookmarkStart w:id="45" w:name="_Toc193366251"/>
       <w:r>
         <w:t>micro-Prolog</w:t>
       </w:r>
@@ -10658,7 +10700,7 @@
       <w:pPr>
         <w:pStyle w:val="Heading2"/>
       </w:pPr>
-      <w:bookmarkStart w:id="46" w:name="_Toc191976404"/>
+      <w:bookmarkStart w:id="46" w:name="_Toc193366252"/>
       <w:r>
         <w:t>Operating Environment</w:t>
       </w:r>
@@ -10684,7 +10726,7 @@
       <w:pPr>
         <w:pStyle w:val="Heading3"/>
       </w:pPr>
-      <w:bookmarkStart w:id="47" w:name="_Toc191976405"/>
+      <w:bookmarkStart w:id="47" w:name="_Toc193366253"/>
       <w:r>
         <w:t>ADFS</w:t>
       </w:r>
@@ -10778,7 +10820,7 @@
       <w:r>
         <w:tab/>
       </w:r>
-      <w:hyperlink r:id="rId32" w:history="1">
+      <w:hyperlink r:id="rId33" w:history="1">
         <w:r>
           <w:rPr>
             <w:rStyle w:val="Hyperlink"/>
@@ -10796,7 +10838,7 @@
       <w:pPr>
         <w:pStyle w:val="Heading3"/>
       </w:pPr>
-      <w:bookmarkStart w:id="48" w:name="_Toc191976406"/>
+      <w:bookmarkStart w:id="48" w:name="_Toc193366254"/>
       <w:r>
         <w:t xml:space="preserve">MOS </w:t>
       </w:r>
@@ -10926,7 +10968,7 @@
       <w:r>
         <w:tab/>
       </w:r>
-      <w:hyperlink r:id="rId33" w:history="1">
+      <w:hyperlink r:id="rId34" w:history="1">
         <w:r>
           <w:rPr>
             <w:rStyle w:val="Hyperlink"/>
@@ -10950,7 +10992,7 @@
       <w:pPr>
         <w:pStyle w:val="Heading3"/>
       </w:pPr>
-      <w:bookmarkStart w:id="49" w:name="_Toc191976407"/>
+      <w:bookmarkStart w:id="49" w:name="_Toc193366255"/>
       <w:r>
         <w:t>General Impact of OS Versions on Performance</w:t>
       </w:r>
@@ -10995,7 +11037,7 @@
       <w:pPr>
         <w:pStyle w:val="Heading3"/>
       </w:pPr>
-      <w:bookmarkStart w:id="50" w:name="_Toc191976408"/>
+      <w:bookmarkStart w:id="50" w:name="_Toc193366256"/>
       <w:r>
         <w:t>Emulator Performance</w:t>
       </w:r>
@@ -11113,7 +11155,7 @@
       <w:pPr>
         <w:pStyle w:val="Heading3"/>
       </w:pPr>
-      <w:bookmarkStart w:id="51" w:name="_Toc191976409"/>
+      <w:bookmarkStart w:id="51" w:name="_Toc193366257"/>
       <w:r>
         <w:lastRenderedPageBreak/>
         <w:t>Co-Pro Cycle Th</w:t>
@@ -11385,7 +11427,7 @@
       <w:r>
         <w:tab/>
       </w:r>
-      <w:hyperlink r:id="rId34" w:anchor="p445510" w:history="1">
+      <w:hyperlink r:id="rId35" w:anchor="p445510" w:history="1">
         <w:r>
           <w:rPr>
             <w:rStyle w:val="Hyperlink"/>
@@ -11399,7 +11441,7 @@
       <w:pPr>
         <w:pStyle w:val="Heading1"/>
       </w:pPr>
-      <w:bookmarkStart w:id="52" w:name="_Toc191976410"/>
+      <w:bookmarkStart w:id="52" w:name="_Toc193366258"/>
       <w:r>
         <w:lastRenderedPageBreak/>
         <w:t>Future Considerations</w:t>
@@ -11411,7 +11453,7 @@
       <w:pPr>
         <w:pStyle w:val="Heading2"/>
       </w:pPr>
-      <w:bookmarkStart w:id="53" w:name="_Toc191976411"/>
+      <w:bookmarkStart w:id="53" w:name="_Toc193366259"/>
       <w:r>
         <w:t>Open Issues</w:t>
       </w:r>
@@ -11519,7 +11561,7 @@
       <w:r>
         <w:t xml:space="preserve">Two different patched versions of LISP exist: one fixes </w:t>
       </w:r>
-      <w:hyperlink r:id="rId35" w:history="1">
+      <w:hyperlink r:id="rId36" w:history="1">
         <w:r>
           <w:rPr>
             <w:rStyle w:val="Hyperlink"/>
@@ -11530,7 +11572,7 @@
       <w:r>
         <w:t xml:space="preserve">, and the other resolves </w:t>
       </w:r>
-      <w:hyperlink r:id="rId36" w:anchor="p439985" w:history="1">
+      <w:hyperlink r:id="rId37" w:anchor="p439985" w:history="1">
         <w:r>
           <w:rPr>
             <w:rStyle w:val="Hyperlink"/>
@@ -11626,7 +11668,7 @@
       <w:pPr>
         <w:pStyle w:val="Heading2"/>
       </w:pPr>
-      <w:bookmarkStart w:id="54" w:name="_Toc191976412"/>
+      <w:bookmarkStart w:id="54" w:name="_Toc193366260"/>
       <w:r>
         <w:t>Further Exploration</w:t>
       </w:r>
@@ -12097,7 +12139,7 @@
       <w:pPr>
         <w:pStyle w:val="Heading1"/>
       </w:pPr>
-      <w:bookmarkStart w:id="55" w:name="_Toc191976413"/>
+      <w:bookmarkStart w:id="55" w:name="_Toc193366261"/>
       <w:r>
         <w:lastRenderedPageBreak/>
         <w:t>Conclusion</w:t>
@@ -12360,7 +12402,7 @@
       <w:pPr>
         <w:pStyle w:val="Heading2"/>
       </w:pPr>
-      <w:bookmarkStart w:id="56" w:name="_Toc191976414"/>
+      <w:bookmarkStart w:id="56" w:name="_Toc193366262"/>
       <w:r>
         <w:t>Thanks</w:t>
       </w:r>
@@ -12615,7 +12657,7 @@
       <w:pPr>
         <w:pStyle w:val="Appendix1"/>
       </w:pPr>
-      <w:bookmarkStart w:id="57" w:name="_Toc191976415"/>
+      <w:bookmarkStart w:id="57" w:name="_Toc193366263"/>
       <w:r>
         <w:lastRenderedPageBreak/>
         <w:t>Extract</w:t>
@@ -12676,7 +12718,7 @@
       <w:bookmarkStart w:id="60" w:name="_Ref189577703"/>
       <w:bookmarkStart w:id="61" w:name="_Ref189577772"/>
       <w:bookmarkStart w:id="62" w:name="_Ref189577779"/>
-      <w:bookmarkStart w:id="63" w:name="_Toc191976416"/>
+      <w:bookmarkStart w:id="63" w:name="_Toc193366264"/>
       <w:r>
         <w:t xml:space="preserve">Program </w:t>
       </w:r>
@@ -13603,7 +13645,7 @@
       </w:pPr>
       <w:bookmarkStart w:id="64" w:name="_Ref189577849"/>
       <w:bookmarkStart w:id="65" w:name="_Ref189577864"/>
-      <w:bookmarkStart w:id="66" w:name="_Toc191976417"/>
+      <w:bookmarkStart w:id="66" w:name="_Toc193366265"/>
       <w:r>
         <w:lastRenderedPageBreak/>
         <w:t xml:space="preserve">Program </w:t>
@@ -15863,7 +15905,7 @@
       <w:pPr>
         <w:pStyle w:val="Appendix1"/>
       </w:pPr>
-      <w:bookmarkStart w:id="67" w:name="_Toc191976418"/>
+      <w:bookmarkStart w:id="67" w:name="_Toc193366266"/>
       <w:r>
         <w:lastRenderedPageBreak/>
         <w:t>Sources and Discussions</w:t>
@@ -15903,7 +15945,7 @@
       <w:pPr>
         <w:pStyle w:val="Appendix2"/>
       </w:pPr>
-      <w:bookmarkStart w:id="68" w:name="_Toc191976419"/>
+      <w:bookmarkStart w:id="68" w:name="_Toc193366267"/>
       <w:r>
         <w:t>Original articles</w:t>
       </w:r>
@@ -15947,7 +15989,7 @@
       <w:r>
         <w:br/>
       </w:r>
-      <w:hyperlink r:id="rId37" w:history="1">
+      <w:hyperlink r:id="rId38" w:history="1">
         <w:r>
           <w:rPr>
             <w:rStyle w:val="Hyperlink"/>
@@ -15995,7 +16037,7 @@
       <w:r>
         <w:br/>
       </w:r>
-      <w:hyperlink r:id="rId38" w:history="1">
+      <w:hyperlink r:id="rId39" w:history="1">
         <w:r>
           <w:rPr>
             <w:rStyle w:val="Hyperlink"/>
@@ -16014,7 +16056,7 @@
       <w:bookmarkStart w:id="69" w:name="_Ref188021832"/>
       <w:bookmarkStart w:id="70" w:name="_Ref188021838"/>
       <w:bookmarkStart w:id="71" w:name="_Ref188021854"/>
-      <w:bookmarkStart w:id="72" w:name="_Toc191976420"/>
+      <w:bookmarkStart w:id="72" w:name="_Toc193366268"/>
       <w:r>
         <w:t>Tak Function Background</w:t>
       </w:r>
@@ -16049,7 +16091,7 @@
       <w:r>
         <w:br/>
       </w:r>
-      <w:hyperlink r:id="rId39" w:anchor="p445547" w:history="1">
+      <w:hyperlink r:id="rId40" w:anchor="p445547" w:history="1">
         <w:r>
           <w:rPr>
             <w:rStyle w:val="Hyperlink"/>
@@ -16079,7 +16121,7 @@
       <w:r>
         <w:br/>
       </w:r>
-      <w:hyperlink r:id="rId40" w:history="1">
+      <w:hyperlink r:id="rId41" w:history="1">
         <w:r>
           <w:rPr>
             <w:rStyle w:val="Hyperlink"/>
@@ -16115,7 +16157,7 @@
       <w:r>
         <w:br/>
       </w:r>
-      <w:hyperlink r:id="rId41" w:history="1">
+      <w:hyperlink r:id="rId42" w:history="1">
         <w:r>
           <w:rPr>
             <w:rStyle w:val="Hyperlink"/>
@@ -16135,7 +16177,7 @@
       <w:pPr>
         <w:pStyle w:val="Appendix2"/>
       </w:pPr>
-      <w:bookmarkStart w:id="73" w:name="_Toc191976421"/>
+      <w:bookmarkStart w:id="73" w:name="_Toc193366269"/>
       <w:r>
         <w:t>Discussions</w:t>
       </w:r>
@@ -16175,7 +16217,7 @@
       <w:r>
         <w:br/>
       </w:r>
-      <w:hyperlink r:id="rId42" w:history="1">
+      <w:hyperlink r:id="rId43" w:history="1">
         <w:r>
           <w:rPr>
             <w:rStyle w:val="Hyperlink"/>
@@ -16205,7 +16247,7 @@
       <w:r>
         <w:br/>
       </w:r>
-      <w:hyperlink r:id="rId43" w:history="1">
+      <w:hyperlink r:id="rId44" w:history="1">
         <w:r>
           <w:rPr>
             <w:rStyle w:val="Hyperlink"/>
@@ -16250,7 +16292,7 @@
       <w:r>
         <w:br/>
       </w:r>
-      <w:hyperlink r:id="rId44" w:history="1">
+      <w:hyperlink r:id="rId45" w:history="1">
         <w:r>
           <w:rPr>
             <w:rStyle w:val="Hyperlink"/>
@@ -16280,7 +16322,7 @@
       <w:r>
         <w:br/>
       </w:r>
-      <w:hyperlink r:id="rId45" w:history="1">
+      <w:hyperlink r:id="rId46" w:history="1">
         <w:r>
           <w:rPr>
             <w:rStyle w:val="Hyperlink"/>
@@ -16326,7 +16368,7 @@
       <w:r>
         <w:br/>
       </w:r>
-      <w:hyperlink r:id="rId46" w:history="1">
+      <w:hyperlink r:id="rId47" w:history="1">
         <w:r>
           <w:rPr>
             <w:rStyle w:val="Hyperlink"/>
@@ -16369,7 +16411,7 @@
       <w:r>
         <w:br/>
       </w:r>
-      <w:hyperlink r:id="rId47" w:anchor="p440837" w:history="1">
+      <w:hyperlink r:id="rId48" w:anchor="p440837" w:history="1">
         <w:r>
           <w:rPr>
             <w:rStyle w:val="Hyperlink"/>
@@ -16400,7 +16442,7 @@
       <w:r>
         <w:br/>
       </w:r>
-      <w:hyperlink r:id="rId48" w:anchor="p435780" w:history="1">
+      <w:hyperlink r:id="rId49" w:anchor="p435780" w:history="1">
         <w:r>
           <w:rPr>
             <w:rStyle w:val="Hyperlink"/>
@@ -16443,7 +16485,7 @@
       <w:r>
         <w:br/>
       </w:r>
-      <w:hyperlink r:id="rId49" w:history="1">
+      <w:hyperlink r:id="rId50" w:history="1">
         <w:r>
           <w:rPr>
             <w:rStyle w:val="Hyperlink"/>
@@ -16462,8 +16504,8 @@
       </w:pPr>
     </w:p>
     <w:sectPr>
-      <w:footerReference w:type="even" r:id="rId50"/>
-      <w:footerReference w:type="default" r:id="rId51"/>
+      <w:footerReference w:type="even" r:id="rId51"/>
+      <w:footerReference w:type="default" r:id="rId52"/>
       <w:pgSz w:w="11900" w:h="16840"/>
       <w:pgMar w:top="1440" w:right="1440" w:bottom="1440" w:left="1440" w:header="708" w:footer="708" w:gutter="0"/>
       <w:pgBorders w:display="firstPage" w:offsetFrom="page">

</xml_diff>